<commit_message>
stopping point for friday
</commit_message>
<xml_diff>
--- a/Models/Descriptives/Attendance.docx
+++ b/Models/Descriptives/Attendance.docx
@@ -84,7 +84,7 @@
         <w:t xml:space="preserve">attend</w:t>
       </w:r>
       <w:r>
-        <w:t xml:space="preserve">, an item measuring church attendance in the current year. The questionnaire recorded the responses on the ordinal scale.</w:t>
+        <w:t xml:space="preserve">, the item measuring church attendance for the year that preceded the interview date. The questionnaire recorded the responses on the ordinal scale.</w:t>
       </w:r>
       <w:r>
         <w:br w:type="textWrapping"/>
@@ -2854,7 +2854,7 @@
 <file path=word/numbering.xml><?xml version="1.0" encoding="utf-8"?>
 <w:numbering xmlns:w="http://schemas.openxmlformats.org/wordprocessingml/2006/main">
   <w:abstractNum w:abstractNumId="0">
-    <w:nsid w:val="702b638d"/>
+    <w:nsid w:val="72e89bda"/>
     <w:multiLevelType w:val="multilevel"/>
     <w:lvl w:ilvl="0">
       <w:numFmt w:val="bullet"/>

</xml_diff>